<commit_message>
preparando os docs dos materiais antigo
</commit_message>
<xml_diff>
--- a/0. Desenvolvimento/2. Material Mais Antigo/dev/1. Gaia.docx
+++ b/0. Desenvolvimento/2. Material Mais Antigo/dev/1. Gaia.docx
@@ -1,6 +1,7 @@
 
 <file path=word/document.xml><?xml version="1.0" encoding="utf-8"?>
-<w:document xmlns:wpc="http://schemas.microsoft.com/office/word/2010/wordprocessingCanvas" xmlns:cx="http://schemas.microsoft.com/office/drawing/2014/chartex" xmlns:cx1="http://schemas.microsoft.com/office/drawing/2015/9/8/chartex" xmlns:cx2="http://schemas.microsoft.com/office/drawing/2015/10/21/chartex" xmlns:cx3="http://schemas.microsoft.com/office/drawing/2016/5/9/chartex" xmlns:cx4="http://schemas.microsoft.com/office/drawing/2016/5/10/chartex" xmlns:cx5="http://schemas.microsoft.com/office/drawing/2016/5/11/chartex" xmlns:cx6="http://schemas.microsoft.com/office/drawing/2016/5/12/chartex" xmlns:cx7="http://schemas.microsoft.com/office/drawing/2016/5/13/chartex" xmlns:cx8="http://schemas.microsoft.com/office/drawing/2016/5/14/chartex" xmlns:mc="http://schemas.openxmlformats.org/markup-compatibility/2006" xmlns:aink="http://schemas.microsoft.com/office/drawing/2016/ink" xmlns:am3d="http://schemas.microsoft.com/office/drawing/2017/model3d" xmlns:o="urn:schemas-microsoft-com:office:office" xmlns:oel="http://schemas.microsoft.com/office/2019/extlst" xmlns:r="http://schemas.openxmlformats.org/officeDocument/2006/relationships" xmlns:m="http://schemas.openxmlformats.org/officeDocument/2006/math" xmlns:v="urn:schemas-microsoft-com:vml" xmlns:wp14="http://schemas.microsoft.com/office/word/2010/wordprocessingDrawing" xmlns:wp="http://schemas.openxmlformats.org/drawingml/2006/wordprocessingDrawing" xmlns:w10="urn:schemas-microsoft-com:office:word" xmlns:w="http://schemas.openxmlformats.org/wordprocessingml/2006/main" xmlns:w14="http://schemas.microsoft.com/office/word/2010/wordml" xmlns:w15="http://schemas.microsoft.com/office/word/2012/wordml" xmlns:w16cex="http://schemas.microsoft.com/office/word/2018/wordml/cex" xmlns:w16cid="http://schemas.microsoft.com/office/word/2016/wordml/cid" xmlns:w16="http://schemas.microsoft.com/office/word/2018/wordml" xmlns:w16sdtdh="http://schemas.microsoft.com/office/word/2020/wordml/sdtdatahash" xmlns:w16se="http://schemas.microsoft.com/office/word/2015/wordml/symex" xmlns:wpg="http://schemas.microsoft.com/office/word/2010/wordprocessingGroup" xmlns:wpi="http://schemas.microsoft.com/office/word/2010/wordprocessingInk" xmlns:wne="http://schemas.microsoft.com/office/word/2006/wordml" xmlns:wps="http://schemas.microsoft.com/office/word/2010/wordprocessingShape" mc:Ignorable="w14 w15 w16se w16cid w16 w16cex w16sdtdh wp14">
+<w:document xmlns:wpc="http://schemas.microsoft.com/office/word/2010/wordprocessingCanvas" xmlns:cx="http://schemas.microsoft.com/office/drawing/2014/chartex" xmlns:cx1="http://schemas.microsoft.com/office/drawing/2015/9/8/chartex" xmlns:cx2="http://schemas.microsoft.com/office/drawing/2015/10/21/chartex" xmlns:cx3="http://schemas.microsoft.com/office/drawing/2016/5/9/chartex" xmlns:cx4="http://schemas.microsoft.com/office/drawing/2016/5/10/chartex" xmlns:cx5="http://schemas.microsoft.com/office/drawing/2016/5/11/chartex" xmlns:cx6="http://schemas.microsoft.com/office/drawing/2016/5/12/chartex" xmlns:cx7="http://schemas.microsoft.com/office/drawing/2016/5/13/chartex" xmlns:cx8="http://schemas.microsoft.com/office/drawing/2016/5/14/chartex" xmlns:mc="http://schemas.openxmlformats.org/markup-compatibility/2006" xmlns:aink="http://schemas.microsoft.com/office/drawing/2016/ink" xmlns:am3d="http://schemas.microsoft.com/office/drawing/2017/model3d" xmlns:o="urn:schemas-microsoft-com:office:office" xmlns:r="http://schemas.openxmlformats.org/officeDocument/2006/relationships" xmlns:m="http://schemas.openxmlformats.org/officeDocument/2006/math" xmlns:v="urn:schemas-microsoft-com:vml" xmlns:wp14="http://schemas.microsoft.com/office/word/2010/wordprocessingDrawing" xmlns:wp="http://schemas.openxmlformats.org/drawingml/2006/wordprocessingDrawing" xmlns:w10="urn:schemas-microsoft-com:office:word" xmlns:w="http://schemas.openxmlformats.org/wordprocessingml/2006/main" xmlns:w14="http://schemas.microsoft.com/office/word/2010/wordml" xmlns:w15="http://schemas.microsoft.com/office/word/2012/wordml" xmlns:w16cex="http://schemas.microsoft.com/office/word/2018/wordml/cex" xmlns:w16cid="http://schemas.microsoft.com/office/word/2016/wordml/cid" xmlns:w16="http://schemas.microsoft.com/office/word/2018/wordml" xmlns:w16se="http://schemas.microsoft.com/office/word/2015/wordml/symex" xmlns:wpg="http://schemas.microsoft.com/office/word/2010/wordprocessingGroup" xmlns:wpi="http://schemas.microsoft.com/office/word/2010/wordprocessingInk" xmlns:wne="http://schemas.microsoft.com/office/word/2006/wordml" xmlns:wps="http://schemas.microsoft.com/office/word/2010/wordprocessingShape" mc:Ignorable="w14 w15 w16se w16cid w16 w16cex wp14">
+  <w:background w:color="000000" w:themeColor="text1"/>
   <w:body>
     <w:p>
       <w:pPr>
@@ -10,6 +11,8 @@
           <w:szCs w:val="44"/>
         </w:rPr>
       </w:pPr>
+      <w:bookmarkStart w:id="0" w:name="_GoBack"/>
+      <w:bookmarkEnd w:id="0"/>
       <w:r>
         <w:rPr>
           <w:rFonts w:ascii="Times New Roman" w:hAnsi="Times New Roman" w:cs="Times New Roman"/>
@@ -241,7 +244,15 @@
           <w:sz w:val="24"/>
           <w:szCs w:val="24"/>
         </w:rPr>
-        <w:t>No alto das maiorias montanhas existe uma espécie de humanos que não possuem nenhum pecado. Por sua bondade e empatia, antes da guerra elemental, Gaia abençoou sua tribo com o dom de criar e conservar a vida, além das artes da terra e do metal a sua especialidade.</w:t>
+        <w:t>No alto das maiorias montanhas existe uma espécie de humanos que não possuem nenhum pecado. Por sua bondade e empatia, antes da guerra elemental, Gai</w:t>
+      </w:r>
+      <w:r>
+        <w:rPr>
+          <w:rFonts w:ascii="Times New Roman" w:hAnsi="Times New Roman" w:cs="Times New Roman"/>
+          <w:sz w:val="24"/>
+          <w:szCs w:val="24"/>
+        </w:rPr>
+        <w:t>a abençoou sua tribo com o dom de criar e conservar a vida, além das artes da terra e do metal a sua especialidade.</w:t>
       </w:r>
     </w:p>
     <w:p>
@@ -263,7 +274,15 @@
           <w:sz w:val="24"/>
           <w:szCs w:val="24"/>
         </w:rPr>
-        <w:t>Se conhece pouco sobre os seres das montanhas, mas na era dos magus eles saíram do seu habitat e vagaram como nômades pelo mundo ensinando e guiando civilizações através da sua pureza.</w:t>
+        <w:t>Se conhece pouco sobre os seres das montanhas, mas na era dos magus eles saíram do seu habitat e vagaram como nômades pelo mundo ensinando e</w:t>
+      </w:r>
+      <w:r>
+        <w:rPr>
+          <w:rFonts w:ascii="Times New Roman" w:hAnsi="Times New Roman" w:cs="Times New Roman"/>
+          <w:sz w:val="24"/>
+          <w:szCs w:val="24"/>
+        </w:rPr>
+        <w:t xml:space="preserve"> guiando civilizações através da sua pureza.</w:t>
       </w:r>
     </w:p>
     <w:p>
@@ -546,7 +565,17 @@
           <w:sz w:val="18"/>
           <w:szCs w:val="18"/>
         </w:rPr>
-        <w:t>(Informações opcionais)</w:t>
+        <w:t>(Informações opcionai</w:t>
+      </w:r>
+      <w:r>
+        <w:rPr>
+          <w:rFonts w:ascii="Times New Roman" w:hAnsi="Times New Roman" w:cs="Times New Roman"/>
+          <w:b/>
+          <w:bCs/>
+          <w:sz w:val="18"/>
+          <w:szCs w:val="18"/>
+        </w:rPr>
+        <w:t>s)</w:t>
       </w:r>
     </w:p>
     <w:p>
@@ -1464,7 +1493,13 @@
         <w:rPr>
           <w:rFonts w:ascii="Times New Roman" w:hAnsi="Times New Roman" w:cs="Times New Roman"/>
         </w:rPr>
-        <w:t xml:space="preserve"> Lança uma pequena rocha que causando 2 pontos de dano e reduzindo a agilidade do alvo em 1d6. A redução não é acumulativa.</w:t>
+        <w:t xml:space="preserve"> Lança uma pequena rocha que causando 2 pontos de dano e reduzindo a agilidade do alvo em 1d6. A redução não é</w:t>
+      </w:r>
+      <w:r>
+        <w:rPr>
+          <w:rFonts w:ascii="Times New Roman" w:hAnsi="Times New Roman" w:cs="Times New Roman"/>
+        </w:rPr>
+        <w:t xml:space="preserve"> acumulativa.</w:t>
       </w:r>
     </w:p>
     <w:p>
@@ -2556,7 +2591,17 @@
           <w:sz w:val="18"/>
           <w:szCs w:val="18"/>
         </w:rPr>
-        <w:t>Descrição Fantasiosa:</w:t>
+        <w:t>Descriçã</w:t>
+      </w:r>
+      <w:r>
+        <w:rPr>
+          <w:rFonts w:ascii="Times New Roman" w:hAnsi="Times New Roman" w:cs="Times New Roman"/>
+          <w:b/>
+          <w:bCs/>
+          <w:sz w:val="18"/>
+          <w:szCs w:val="18"/>
+        </w:rPr>
+        <w:t>o Fantasiosa:</w:t>
       </w:r>
       <w:r>
         <w:rPr>
@@ -3016,7 +3061,13 @@
         <w:rPr>
           <w:rFonts w:ascii="Times New Roman" w:hAnsi="Times New Roman" w:cs="Times New Roman"/>
         </w:rPr>
-        <w:t xml:space="preserve"> terra, ofensivo, controle de grupo.</w:t>
+        <w:t xml:space="preserve"> terra, ofensivo, con</w:t>
+      </w:r>
+      <w:r>
+        <w:rPr>
+          <w:rFonts w:ascii="Times New Roman" w:hAnsi="Times New Roman" w:cs="Times New Roman"/>
+        </w:rPr>
+        <w:t>trole de grupo.</w:t>
       </w:r>
     </w:p>
     <w:p>
@@ -3152,7 +3203,13 @@
         <w:rPr>
           <w:rFonts w:ascii="Times New Roman" w:hAnsi="Times New Roman" w:cs="Times New Roman"/>
         </w:rPr>
-        <w:t>Acertos críticos atordoam, e o alvo não pode ser silenciado ou atordoado novamente pela mesma habilidade nesse combate a não ser que sejam acertos críticos.</w:t>
+        <w:t xml:space="preserve">Acertos críticos atordoam, e o alvo não pode ser silenciado ou atordoado novamente pela </w:t>
+      </w:r>
+      <w:r>
+        <w:rPr>
+          <w:rFonts w:ascii="Times New Roman" w:hAnsi="Times New Roman" w:cs="Times New Roman"/>
+        </w:rPr>
+        <w:t>mesma habilidade nesse combate a não ser que sejam acertos críticos.</w:t>
       </w:r>
       <w:r>
         <w:rPr>
@@ -3822,7 +3879,13 @@
         <w:rPr>
           <w:rFonts w:ascii="Times New Roman" w:hAnsi="Times New Roman" w:cs="Times New Roman"/>
         </w:rPr>
-        <w:t xml:space="preserve"> Cria um objeto de nível 3 ou inferior, podendo ser alguma arma que aumenta o dano base em 5, um artefato mágico que reduz o custo de mana das próximas 2 habilidades em 3, ou algum equipamento que reduz os próximos 3 ataques ou habilidades em 5 pontos.</w:t>
+        <w:t xml:space="preserve"> Cria um objeto de nível 3 ou inferior, podendo ser alguma arma que aumenta o dano base em 5, um artefato mágico que reduz o custo de mana das pró</w:t>
+      </w:r>
+      <w:r>
+        <w:rPr>
+          <w:rFonts w:ascii="Times New Roman" w:hAnsi="Times New Roman" w:cs="Times New Roman"/>
+        </w:rPr>
+        <w:t>ximas 2 habilidades em 3, ou algum equipamento que reduz os próximos 3 ataques ou habilidades em 5 pontos.</w:t>
       </w:r>
     </w:p>
     <w:p>
@@ -3887,7 +3950,17 @@
           <w:sz w:val="18"/>
           <w:szCs w:val="18"/>
         </w:rPr>
-        <w:t>Descrição Fantasiosa:</w:t>
+        <w:t>D</w:t>
+      </w:r>
+      <w:r>
+        <w:rPr>
+          <w:rFonts w:ascii="Times New Roman" w:hAnsi="Times New Roman" w:cs="Times New Roman"/>
+          <w:b/>
+          <w:bCs/>
+          <w:sz w:val="18"/>
+          <w:szCs w:val="18"/>
+        </w:rPr>
+        <w:t>escrição Fantasiosa:</w:t>
       </w:r>
       <w:r>
         <w:rPr>
@@ -4379,7 +4452,13 @@
         <w:rPr>
           <w:rFonts w:ascii="Times New Roman" w:hAnsi="Times New Roman" w:cs="Times New Roman"/>
         </w:rPr>
-        <w:t xml:space="preserve"> 5 pontos de mana.</w:t>
+        <w:t xml:space="preserve"> 5 pontos </w:t>
+      </w:r>
+      <w:r>
+        <w:rPr>
+          <w:rFonts w:ascii="Times New Roman" w:hAnsi="Times New Roman" w:cs="Times New Roman"/>
+        </w:rPr>
+        <w:t>de mana.</w:t>
       </w:r>
     </w:p>
     <w:p>
@@ -4580,7 +4659,17 @@
           <w:sz w:val="18"/>
           <w:szCs w:val="18"/>
         </w:rPr>
-        <w:t>Design:</w:t>
+        <w:t>Design</w:t>
+      </w:r>
+      <w:r>
+        <w:rPr>
+          <w:rFonts w:ascii="Times New Roman" w:hAnsi="Times New Roman" w:cs="Times New Roman"/>
+          <w:b/>
+          <w:bCs/>
+          <w:sz w:val="18"/>
+          <w:szCs w:val="18"/>
+        </w:rPr>
+        <w:t>:</w:t>
       </w:r>
       <w:r>
         <w:rPr>
@@ -4958,7 +5047,17 @@
           <w:sz w:val="24"/>
           <w:szCs w:val="24"/>
         </w:rPr>
-        <w:t>Fragmento de Mana</w:t>
+        <w:t>Fragment</w:t>
+      </w:r>
+      <w:r>
+        <w:rPr>
+          <w:rFonts w:ascii="Times New Roman" w:hAnsi="Times New Roman" w:cs="Times New Roman"/>
+          <w:b/>
+          <w:bCs/>
+          <w:sz w:val="24"/>
+          <w:szCs w:val="24"/>
+        </w:rPr>
+        <w:t>o de Mana</w:t>
       </w:r>
     </w:p>
     <w:p>
@@ -5102,7 +5201,13 @@
         <w:rPr>
           <w:rFonts w:ascii="Times New Roman" w:hAnsi="Times New Roman" w:cs="Times New Roman"/>
         </w:rPr>
-        <w:t xml:space="preserve"> Cria um pequeno cristal de mana que pode ser consumido para recuperar 4 pontos de mana e 2 pontos de vida.</w:t>
+        <w:t xml:space="preserve"> Cria um pequeno cristal de mana que pode ser consumido para recuperar 4 pontos de mana e 2 po</w:t>
+      </w:r>
+      <w:r>
+        <w:rPr>
+          <w:rFonts w:ascii="Times New Roman" w:hAnsi="Times New Roman" w:cs="Times New Roman"/>
+        </w:rPr>
+        <w:t>ntos de vida.</w:t>
       </w:r>
     </w:p>
     <w:p>
@@ -5223,15 +5328,17 @@
         <w:rPr>
           <w:sz w:val="20"/>
           <w:szCs w:val="20"/>
-        </w:rPr>
-      </w:pPr>
-      <w:r>
-        <w:rPr>
-          <w:rFonts w:ascii="Times New Roman" w:hAnsi="Times New Roman" w:cs="Times New Roman"/>
-          <w:b/>
-          <w:bCs/>
-          <w:sz w:val="18"/>
-          <w:szCs w:val="18"/>
+          <w:lang w:val="en-US"/>
+        </w:rPr>
+      </w:pPr>
+      <w:r>
+        <w:rPr>
+          <w:rFonts w:ascii="Times New Roman" w:hAnsi="Times New Roman" w:cs="Times New Roman"/>
+          <w:b/>
+          <w:bCs/>
+          <w:sz w:val="18"/>
+          <w:szCs w:val="18"/>
+          <w:lang w:val="en-US"/>
         </w:rPr>
         <w:t>Design:</w:t>
       </w:r>
@@ -5240,6 +5347,7 @@
           <w:rFonts w:ascii="Times New Roman" w:hAnsi="Times New Roman" w:cs="Times New Roman"/>
           <w:sz w:val="18"/>
           <w:szCs w:val="18"/>
+          <w:lang w:val="en-US"/>
         </w:rPr>
         <w:t xml:space="preserve"> design</w:t>
       </w:r>
@@ -5251,15 +5359,17 @@
         <w:rPr>
           <w:sz w:val="20"/>
           <w:szCs w:val="20"/>
-        </w:rPr>
-      </w:pPr>
-      <w:r>
-        <w:rPr>
-          <w:rFonts w:ascii="Times New Roman" w:hAnsi="Times New Roman" w:cs="Times New Roman"/>
-          <w:b/>
-          <w:bCs/>
-          <w:sz w:val="18"/>
-          <w:szCs w:val="18"/>
+          <w:lang w:val="en-US"/>
+        </w:rPr>
+      </w:pPr>
+      <w:r>
+        <w:rPr>
+          <w:rFonts w:ascii="Times New Roman" w:hAnsi="Times New Roman" w:cs="Times New Roman"/>
+          <w:b/>
+          <w:bCs/>
+          <w:sz w:val="18"/>
+          <w:szCs w:val="18"/>
+          <w:lang w:val="en-US"/>
         </w:rPr>
         <w:t>ID:</w:t>
       </w:r>
@@ -5268,6 +5378,7 @@
           <w:rFonts w:ascii="Times New Roman" w:hAnsi="Times New Roman" w:cs="Times New Roman"/>
           <w:sz w:val="18"/>
           <w:szCs w:val="18"/>
+          <w:lang w:val="en-US"/>
         </w:rPr>
         <w:t xml:space="preserve"> id</w:t>
       </w:r>
@@ -5277,12 +5388,14 @@
         <w:jc w:val="both"/>
         <w:rPr>
           <w:rFonts w:ascii="Times New Roman" w:hAnsi="Times New Roman" w:cs="Times New Roman"/>
-        </w:rPr>
-      </w:pPr>
-      <w:r>
-        <w:rPr>
-          <w:sz w:val="20"/>
-          <w:szCs w:val="20"/>
+          <w:lang w:val="en-US"/>
+        </w:rPr>
+      </w:pPr>
+      <w:r>
+        <w:rPr>
+          <w:sz w:val="20"/>
+          <w:szCs w:val="20"/>
+          <w:lang w:val="en-US"/>
         </w:rPr>
         <w:br w:type="page"/>
       </w:r>
@@ -5296,6 +5409,7 @@
           <w:bCs/>
           <w:sz w:val="32"/>
           <w:szCs w:val="32"/>
+          <w:lang w:val="en-US"/>
         </w:rPr>
       </w:pPr>
       <w:r>
@@ -5305,6 +5419,7 @@
           <w:bCs/>
           <w:sz w:val="32"/>
           <w:szCs w:val="32"/>
+          <w:lang w:val="en-US"/>
         </w:rPr>
         <w:lastRenderedPageBreak/>
         <w:t>Nível 3</w:t>
@@ -5524,7 +5639,17 @@
           <w:sz w:val="18"/>
           <w:szCs w:val="18"/>
         </w:rPr>
-        <w:t>Descrição Fantasiosa:</w:t>
+        <w:t>Descriç</w:t>
+      </w:r>
+      <w:r>
+        <w:rPr>
+          <w:rFonts w:ascii="Times New Roman" w:hAnsi="Times New Roman" w:cs="Times New Roman"/>
+          <w:b/>
+          <w:bCs/>
+          <w:sz w:val="18"/>
+          <w:szCs w:val="18"/>
+        </w:rPr>
+        <w:t>ão Fantasiosa:</w:t>
       </w:r>
       <w:r>
         <w:rPr>
@@ -5542,15 +5667,17 @@
         <w:rPr>
           <w:sz w:val="20"/>
           <w:szCs w:val="20"/>
-        </w:rPr>
-      </w:pPr>
-      <w:r>
-        <w:rPr>
-          <w:rFonts w:ascii="Times New Roman" w:hAnsi="Times New Roman" w:cs="Times New Roman"/>
-          <w:b/>
-          <w:bCs/>
-          <w:sz w:val="18"/>
-          <w:szCs w:val="18"/>
+          <w:lang w:val="en-US"/>
+        </w:rPr>
+      </w:pPr>
+      <w:r>
+        <w:rPr>
+          <w:rFonts w:ascii="Times New Roman" w:hAnsi="Times New Roman" w:cs="Times New Roman"/>
+          <w:b/>
+          <w:bCs/>
+          <w:sz w:val="18"/>
+          <w:szCs w:val="18"/>
+          <w:lang w:val="en-US"/>
         </w:rPr>
         <w:t>Flavor:</w:t>
       </w:r>
@@ -5559,6 +5686,7 @@
           <w:rFonts w:ascii="Times New Roman" w:hAnsi="Times New Roman" w:cs="Times New Roman"/>
           <w:sz w:val="18"/>
           <w:szCs w:val="18"/>
+          <w:lang w:val="en-US"/>
         </w:rPr>
         <w:t xml:space="preserve"> flavor</w:t>
       </w:r>
@@ -5570,15 +5698,17 @@
         <w:rPr>
           <w:sz w:val="20"/>
           <w:szCs w:val="20"/>
-        </w:rPr>
-      </w:pPr>
-      <w:r>
-        <w:rPr>
-          <w:rFonts w:ascii="Times New Roman" w:hAnsi="Times New Roman" w:cs="Times New Roman"/>
-          <w:b/>
-          <w:bCs/>
-          <w:sz w:val="18"/>
-          <w:szCs w:val="18"/>
+          <w:lang w:val="en-US"/>
+        </w:rPr>
+      </w:pPr>
+      <w:r>
+        <w:rPr>
+          <w:rFonts w:ascii="Times New Roman" w:hAnsi="Times New Roman" w:cs="Times New Roman"/>
+          <w:b/>
+          <w:bCs/>
+          <w:sz w:val="18"/>
+          <w:szCs w:val="18"/>
+          <w:lang w:val="en-US"/>
         </w:rPr>
         <w:t>Design:</w:t>
       </w:r>
@@ -5587,6 +5717,7 @@
           <w:rFonts w:ascii="Times New Roman" w:hAnsi="Times New Roman" w:cs="Times New Roman"/>
           <w:sz w:val="18"/>
           <w:szCs w:val="18"/>
+          <w:lang w:val="en-US"/>
         </w:rPr>
         <w:t xml:space="preserve"> design</w:t>
       </w:r>
@@ -5598,15 +5729,17 @@
         <w:rPr>
           <w:sz w:val="20"/>
           <w:szCs w:val="20"/>
-        </w:rPr>
-      </w:pPr>
-      <w:r>
-        <w:rPr>
-          <w:rFonts w:ascii="Times New Roman" w:hAnsi="Times New Roman" w:cs="Times New Roman"/>
-          <w:b/>
-          <w:bCs/>
-          <w:sz w:val="18"/>
-          <w:szCs w:val="18"/>
+          <w:lang w:val="en-US"/>
+        </w:rPr>
+      </w:pPr>
+      <w:r>
+        <w:rPr>
+          <w:rFonts w:ascii="Times New Roman" w:hAnsi="Times New Roman" w:cs="Times New Roman"/>
+          <w:b/>
+          <w:bCs/>
+          <w:sz w:val="18"/>
+          <w:szCs w:val="18"/>
+          <w:lang w:val="en-US"/>
         </w:rPr>
         <w:t>ID:</w:t>
       </w:r>
@@ -5615,6 +5748,7 @@
           <w:rFonts w:ascii="Times New Roman" w:hAnsi="Times New Roman" w:cs="Times New Roman"/>
           <w:sz w:val="18"/>
           <w:szCs w:val="18"/>
+          <w:lang w:val="en-US"/>
         </w:rPr>
         <w:t xml:space="preserve"> id</w:t>
       </w:r>
@@ -5625,6 +5759,7 @@
         <w:jc w:val="both"/>
         <w:rPr>
           <w:rFonts w:ascii="Times New Roman" w:hAnsi="Times New Roman" w:cs="Times New Roman"/>
+          <w:lang w:val="en-US"/>
         </w:rPr>
       </w:pPr>
     </w:p>
@@ -5842,7 +5977,17 @@
           <w:sz w:val="18"/>
           <w:szCs w:val="18"/>
         </w:rPr>
-        <w:t>Descrição Fantasiosa:</w:t>
+        <w:t xml:space="preserve">Descrição </w:t>
+      </w:r>
+      <w:r>
+        <w:rPr>
+          <w:rFonts w:ascii="Times New Roman" w:hAnsi="Times New Roman" w:cs="Times New Roman"/>
+          <w:b/>
+          <w:bCs/>
+          <w:sz w:val="18"/>
+          <w:szCs w:val="18"/>
+        </w:rPr>
+        <w:t>Fantasiosa:</w:t>
       </w:r>
       <w:r>
         <w:rPr>
@@ -6264,7 +6409,15 @@
           <w:sz w:val="18"/>
           <w:szCs w:val="18"/>
         </w:rPr>
-        <w:t xml:space="preserve"> design</w:t>
+        <w:t xml:space="preserve"> d</w:t>
+      </w:r>
+      <w:r>
+        <w:rPr>
+          <w:rFonts w:ascii="Times New Roman" w:hAnsi="Times New Roman" w:cs="Times New Roman"/>
+          <w:sz w:val="18"/>
+          <w:szCs w:val="18"/>
+        </w:rPr>
+        <w:t>esign</w:t>
       </w:r>
     </w:p>
     <w:p>
@@ -6498,7 +6651,17 @@
           <w:sz w:val="18"/>
           <w:szCs w:val="18"/>
         </w:rPr>
-        <w:t>(Informações opcionais)</w:t>
+        <w:t xml:space="preserve">(Informações </w:t>
+      </w:r>
+      <w:r>
+        <w:rPr>
+          <w:rFonts w:ascii="Times New Roman" w:hAnsi="Times New Roman" w:cs="Times New Roman"/>
+          <w:b/>
+          <w:bCs/>
+          <w:sz w:val="18"/>
+          <w:szCs w:val="18"/>
+        </w:rPr>
+        <w:t>opcionais)</w:t>
       </w:r>
     </w:p>
     <w:p>
@@ -6899,15 +7062,17 @@
         <w:rPr>
           <w:sz w:val="20"/>
           <w:szCs w:val="20"/>
-        </w:rPr>
-      </w:pPr>
-      <w:r>
-        <w:rPr>
-          <w:rFonts w:ascii="Times New Roman" w:hAnsi="Times New Roman" w:cs="Times New Roman"/>
-          <w:b/>
-          <w:bCs/>
-          <w:sz w:val="18"/>
-          <w:szCs w:val="18"/>
+          <w:lang w:val="en-US"/>
+        </w:rPr>
+      </w:pPr>
+      <w:r>
+        <w:rPr>
+          <w:rFonts w:ascii="Times New Roman" w:hAnsi="Times New Roman" w:cs="Times New Roman"/>
+          <w:b/>
+          <w:bCs/>
+          <w:sz w:val="18"/>
+          <w:szCs w:val="18"/>
+          <w:lang w:val="en-US"/>
         </w:rPr>
         <w:t>Design:</w:t>
       </w:r>
@@ -6916,6 +7081,7 @@
           <w:rFonts w:ascii="Times New Roman" w:hAnsi="Times New Roman" w:cs="Times New Roman"/>
           <w:sz w:val="18"/>
           <w:szCs w:val="18"/>
+          <w:lang w:val="en-US"/>
         </w:rPr>
         <w:t xml:space="preserve"> design</w:t>
       </w:r>
@@ -6927,15 +7093,17 @@
         <w:rPr>
           <w:sz w:val="20"/>
           <w:szCs w:val="20"/>
-        </w:rPr>
-      </w:pPr>
-      <w:r>
-        <w:rPr>
-          <w:rFonts w:ascii="Times New Roman" w:hAnsi="Times New Roman" w:cs="Times New Roman"/>
-          <w:b/>
-          <w:bCs/>
-          <w:sz w:val="18"/>
-          <w:szCs w:val="18"/>
+          <w:lang w:val="en-US"/>
+        </w:rPr>
+      </w:pPr>
+      <w:r>
+        <w:rPr>
+          <w:rFonts w:ascii="Times New Roman" w:hAnsi="Times New Roman" w:cs="Times New Roman"/>
+          <w:b/>
+          <w:bCs/>
+          <w:sz w:val="18"/>
+          <w:szCs w:val="18"/>
+          <w:lang w:val="en-US"/>
         </w:rPr>
         <w:t>ID:</w:t>
       </w:r>
@@ -6944,6 +7112,7 @@
           <w:rFonts w:ascii="Times New Roman" w:hAnsi="Times New Roman" w:cs="Times New Roman"/>
           <w:sz w:val="18"/>
           <w:szCs w:val="18"/>
+          <w:lang w:val="en-US"/>
         </w:rPr>
         <w:t xml:space="preserve"> id</w:t>
       </w:r>
@@ -6954,20 +7123,23 @@
         <w:jc w:val="both"/>
         <w:rPr>
           <w:rFonts w:ascii="Times New Roman" w:hAnsi="Times New Roman" w:cs="Times New Roman"/>
-        </w:rPr>
-      </w:pPr>
-    </w:p>
-    <w:p>
-      <w:pPr>
-        <w:jc w:val="both"/>
-        <w:rPr>
-          <w:rFonts w:ascii="Times New Roman" w:hAnsi="Times New Roman" w:cs="Times New Roman"/>
-        </w:rPr>
-      </w:pPr>
-      <w:r>
-        <w:rPr>
-          <w:sz w:val="20"/>
-          <w:szCs w:val="20"/>
+          <w:lang w:val="en-US"/>
+        </w:rPr>
+      </w:pPr>
+    </w:p>
+    <w:p>
+      <w:pPr>
+        <w:jc w:val="both"/>
+        <w:rPr>
+          <w:rFonts w:ascii="Times New Roman" w:hAnsi="Times New Roman" w:cs="Times New Roman"/>
+          <w:lang w:val="en-US"/>
+        </w:rPr>
+      </w:pPr>
+      <w:r>
+        <w:rPr>
+          <w:sz w:val="20"/>
+          <w:szCs w:val="20"/>
+          <w:lang w:val="en-US"/>
         </w:rPr>
         <w:br w:type="page"/>
       </w:r>
@@ -6981,6 +7153,7 @@
           <w:bCs/>
           <w:sz w:val="32"/>
           <w:szCs w:val="32"/>
+          <w:lang w:val="en-US"/>
         </w:rPr>
       </w:pPr>
       <w:r>
@@ -6990,6 +7163,7 @@
           <w:bCs/>
           <w:sz w:val="32"/>
           <w:szCs w:val="32"/>
+          <w:lang w:val="en-US"/>
         </w:rPr>
         <w:lastRenderedPageBreak/>
         <w:t>Nível 4</w:t>
@@ -7358,7 +7532,13 @@
         <w:rPr>
           <w:rFonts w:ascii="Times New Roman" w:hAnsi="Times New Roman" w:cs="Times New Roman"/>
         </w:rPr>
-        <w:t xml:space="preserve"> ofensivo, terra, controle de grupo.</w:t>
+        <w:t xml:space="preserve"> ofensivo, terra, controle de </w:t>
+      </w:r>
+      <w:r>
+        <w:rPr>
+          <w:rFonts w:ascii="Times New Roman" w:hAnsi="Times New Roman" w:cs="Times New Roman"/>
+        </w:rPr>
+        <w:t>grupo.</w:t>
       </w:r>
     </w:p>
     <w:p>
@@ -8080,7 +8260,13 @@
         <w:rPr>
           <w:rFonts w:ascii="Times New Roman" w:hAnsi="Times New Roman" w:cs="Times New Roman"/>
         </w:rPr>
-        <w:t>8 no d20.</w:t>
+        <w:t xml:space="preserve">8 </w:t>
+      </w:r>
+      <w:r>
+        <w:rPr>
+          <w:rFonts w:ascii="Times New Roman" w:hAnsi="Times New Roman" w:cs="Times New Roman"/>
+        </w:rPr>
+        <w:t>no d20.</w:t>
       </w:r>
     </w:p>
     <w:p>
@@ -8341,7 +8527,17 @@
           <w:sz w:val="24"/>
           <w:szCs w:val="24"/>
         </w:rPr>
-        <w:t>Perfuração Geológica</w:t>
+        <w:t xml:space="preserve">Perfuração </w:t>
+      </w:r>
+      <w:r>
+        <w:rPr>
+          <w:rFonts w:ascii="Times New Roman" w:hAnsi="Times New Roman" w:cs="Times New Roman"/>
+          <w:b/>
+          <w:bCs/>
+          <w:sz w:val="24"/>
+          <w:szCs w:val="24"/>
+        </w:rPr>
+        <w:t>Geológica</w:t>
       </w:r>
     </w:p>
     <w:p>
@@ -8486,7 +8682,13 @@
         <w:rPr>
           <w:rFonts w:ascii="Times New Roman" w:hAnsi="Times New Roman" w:cs="Times New Roman"/>
         </w:rPr>
-        <w:t xml:space="preserve"> Cria várias rochas que causam 5 pontos de dano, atordoamento por 2 rodadas e 3 pontos de dano de sangramento por rodada por 3 rodadas.</w:t>
+        <w:t xml:space="preserve"> Cria várias rochas que causam 5 pontos de dano, atordoamento por 2 rodadas e 3 pontos de dano de sangramento por</w:t>
+      </w:r>
+      <w:r>
+        <w:rPr>
+          <w:rFonts w:ascii="Times New Roman" w:hAnsi="Times New Roman" w:cs="Times New Roman"/>
+        </w:rPr>
+        <w:t xml:space="preserve"> rodada por 3 rodadas.</w:t>
       </w:r>
     </w:p>
     <w:p>
@@ -8585,15 +8787,17 @@
         <w:rPr>
           <w:sz w:val="20"/>
           <w:szCs w:val="20"/>
-        </w:rPr>
-      </w:pPr>
-      <w:r>
-        <w:rPr>
-          <w:rFonts w:ascii="Times New Roman" w:hAnsi="Times New Roman" w:cs="Times New Roman"/>
-          <w:b/>
-          <w:bCs/>
-          <w:sz w:val="18"/>
-          <w:szCs w:val="18"/>
+          <w:lang w:val="en-US"/>
+        </w:rPr>
+      </w:pPr>
+      <w:r>
+        <w:rPr>
+          <w:rFonts w:ascii="Times New Roman" w:hAnsi="Times New Roman" w:cs="Times New Roman"/>
+          <w:b/>
+          <w:bCs/>
+          <w:sz w:val="18"/>
+          <w:szCs w:val="18"/>
+          <w:lang w:val="en-US"/>
         </w:rPr>
         <w:t>Design:</w:t>
       </w:r>
@@ -8602,6 +8806,7 @@
           <w:rFonts w:ascii="Times New Roman" w:hAnsi="Times New Roman" w:cs="Times New Roman"/>
           <w:sz w:val="18"/>
           <w:szCs w:val="18"/>
+          <w:lang w:val="en-US"/>
         </w:rPr>
         <w:t xml:space="preserve"> design</w:t>
       </w:r>
@@ -8616,15 +8821,17 @@
           <w:bCs/>
           <w:sz w:val="18"/>
           <w:szCs w:val="18"/>
-        </w:rPr>
-      </w:pPr>
-      <w:r>
-        <w:rPr>
-          <w:rFonts w:ascii="Times New Roman" w:hAnsi="Times New Roman" w:cs="Times New Roman"/>
-          <w:b/>
-          <w:bCs/>
-          <w:sz w:val="18"/>
-          <w:szCs w:val="18"/>
+          <w:lang w:val="en-US"/>
+        </w:rPr>
+      </w:pPr>
+      <w:r>
+        <w:rPr>
+          <w:rFonts w:ascii="Times New Roman" w:hAnsi="Times New Roman" w:cs="Times New Roman"/>
+          <w:b/>
+          <w:bCs/>
+          <w:sz w:val="18"/>
+          <w:szCs w:val="18"/>
+          <w:lang w:val="en-US"/>
         </w:rPr>
         <w:t>ID:</w:t>
       </w:r>
@@ -8633,6 +8840,7 @@
           <w:rFonts w:ascii="Times New Roman" w:hAnsi="Times New Roman" w:cs="Times New Roman"/>
           <w:sz w:val="18"/>
           <w:szCs w:val="18"/>
+          <w:lang w:val="en-US"/>
         </w:rPr>
         <w:t xml:space="preserve"> id</w:t>
       </w:r>
@@ -8642,12 +8850,14 @@
         <w:jc w:val="both"/>
         <w:rPr>
           <w:rFonts w:ascii="Times New Roman" w:hAnsi="Times New Roman" w:cs="Times New Roman"/>
-        </w:rPr>
-      </w:pPr>
-      <w:r>
-        <w:rPr>
-          <w:sz w:val="20"/>
-          <w:szCs w:val="20"/>
+          <w:lang w:val="en-US"/>
+        </w:rPr>
+      </w:pPr>
+      <w:r>
+        <w:rPr>
+          <w:sz w:val="20"/>
+          <w:szCs w:val="20"/>
+          <w:lang w:val="en-US"/>
         </w:rPr>
         <w:br w:type="page"/>
       </w:r>
@@ -8661,6 +8871,7 @@
           <w:bCs/>
           <w:sz w:val="32"/>
           <w:szCs w:val="32"/>
+          <w:lang w:val="en-US"/>
         </w:rPr>
       </w:pPr>
       <w:r>
@@ -8670,6 +8881,7 @@
           <w:bCs/>
           <w:sz w:val="32"/>
           <w:szCs w:val="32"/>
+          <w:lang w:val="en-US"/>
         </w:rPr>
         <w:lastRenderedPageBreak/>
         <w:t>Nível 5</w:t>
@@ -8849,7 +9061,17 @@
           <w:sz w:val="18"/>
           <w:szCs w:val="18"/>
         </w:rPr>
-        <w:t>(Informações opcionais)</w:t>
+        <w:t xml:space="preserve">(Informações </w:t>
+      </w:r>
+      <w:r>
+        <w:rPr>
+          <w:rFonts w:ascii="Times New Roman" w:hAnsi="Times New Roman" w:cs="Times New Roman"/>
+          <w:b/>
+          <w:bCs/>
+          <w:sz w:val="18"/>
+          <w:szCs w:val="18"/>
+        </w:rPr>
+        <w:t>opcionais)</w:t>
       </w:r>
     </w:p>
     <w:p>
@@ -10002,7 +10224,15 @@
           <w:b/>
           <w:bCs/>
         </w:rPr>
-        <w:t>Descrição Objetiva:</w:t>
+        <w:t xml:space="preserve">Descrição </w:t>
+      </w:r>
+      <w:r>
+        <w:rPr>
+          <w:rFonts w:ascii="Times New Roman" w:hAnsi="Times New Roman" w:cs="Times New Roman"/>
+          <w:b/>
+          <w:bCs/>
+        </w:rPr>
+        <w:t>Objetiva:</w:t>
       </w:r>
       <w:r>
         <w:rPr>
@@ -10181,7 +10411,7 @@
 </file>
 
 <file path=word/numbering.xml><?xml version="1.0" encoding="utf-8"?>
-<w:numbering xmlns:wpc="http://schemas.microsoft.com/office/word/2010/wordprocessingCanvas" xmlns:cx="http://schemas.microsoft.com/office/drawing/2014/chartex" xmlns:cx1="http://schemas.microsoft.com/office/drawing/2015/9/8/chartex" xmlns:cx2="http://schemas.microsoft.com/office/drawing/2015/10/21/chartex" xmlns:cx3="http://schemas.microsoft.com/office/drawing/2016/5/9/chartex" xmlns:cx4="http://schemas.microsoft.com/office/drawing/2016/5/10/chartex" xmlns:cx5="http://schemas.microsoft.com/office/drawing/2016/5/11/chartex" xmlns:cx6="http://schemas.microsoft.com/office/drawing/2016/5/12/chartex" xmlns:cx7="http://schemas.microsoft.com/office/drawing/2016/5/13/chartex" xmlns:cx8="http://schemas.microsoft.com/office/drawing/2016/5/14/chartex" xmlns:mc="http://schemas.openxmlformats.org/markup-compatibility/2006" xmlns:aink="http://schemas.microsoft.com/office/drawing/2016/ink" xmlns:am3d="http://schemas.microsoft.com/office/drawing/2017/model3d" xmlns:o="urn:schemas-microsoft-com:office:office" xmlns:oel="http://schemas.microsoft.com/office/2019/extlst" xmlns:r="http://schemas.openxmlformats.org/officeDocument/2006/relationships" xmlns:m="http://schemas.openxmlformats.org/officeDocument/2006/math" xmlns:v="urn:schemas-microsoft-com:vml" xmlns:wp14="http://schemas.microsoft.com/office/word/2010/wordprocessingDrawing" xmlns:wp="http://schemas.openxmlformats.org/drawingml/2006/wordprocessingDrawing" xmlns:w10="urn:schemas-microsoft-com:office:word" xmlns:w="http://schemas.openxmlformats.org/wordprocessingml/2006/main" xmlns:w14="http://schemas.microsoft.com/office/word/2010/wordml" xmlns:w15="http://schemas.microsoft.com/office/word/2012/wordml" xmlns:w16cex="http://schemas.microsoft.com/office/word/2018/wordml/cex" xmlns:w16cid="http://schemas.microsoft.com/office/word/2016/wordml/cid" xmlns:w16="http://schemas.microsoft.com/office/word/2018/wordml" xmlns:w16sdtdh="http://schemas.microsoft.com/office/word/2020/wordml/sdtdatahash" xmlns:w16se="http://schemas.microsoft.com/office/word/2015/wordml/symex" xmlns:wpg="http://schemas.microsoft.com/office/word/2010/wordprocessingGroup" xmlns:wpi="http://schemas.microsoft.com/office/word/2010/wordprocessingInk" xmlns:wne="http://schemas.microsoft.com/office/word/2006/wordml" xmlns:wps="http://schemas.microsoft.com/office/word/2010/wordprocessingShape" mc:Ignorable="w14 w15 w16se w16cid w16 w16cex w16sdtdh wp14">
+<w:numbering xmlns:wpc="http://schemas.microsoft.com/office/word/2010/wordprocessingCanvas" xmlns:cx="http://schemas.microsoft.com/office/drawing/2014/chartex" xmlns:cx1="http://schemas.microsoft.com/office/drawing/2015/9/8/chartex" xmlns:cx2="http://schemas.microsoft.com/office/drawing/2015/10/21/chartex" xmlns:cx3="http://schemas.microsoft.com/office/drawing/2016/5/9/chartex" xmlns:cx4="http://schemas.microsoft.com/office/drawing/2016/5/10/chartex" xmlns:cx5="http://schemas.microsoft.com/office/drawing/2016/5/11/chartex" xmlns:cx6="http://schemas.microsoft.com/office/drawing/2016/5/12/chartex" xmlns:cx7="http://schemas.microsoft.com/office/drawing/2016/5/13/chartex" xmlns:cx8="http://schemas.microsoft.com/office/drawing/2016/5/14/chartex" xmlns:mc="http://schemas.openxmlformats.org/markup-compatibility/2006" xmlns:aink="http://schemas.microsoft.com/office/drawing/2016/ink" xmlns:am3d="http://schemas.microsoft.com/office/drawing/2017/model3d" xmlns:o="urn:schemas-microsoft-com:office:office" xmlns:r="http://schemas.openxmlformats.org/officeDocument/2006/relationships" xmlns:m="http://schemas.openxmlformats.org/officeDocument/2006/math" xmlns:v="urn:schemas-microsoft-com:vml" xmlns:wp14="http://schemas.microsoft.com/office/word/2010/wordprocessingDrawing" xmlns:wp="http://schemas.openxmlformats.org/drawingml/2006/wordprocessingDrawing" xmlns:w10="urn:schemas-microsoft-com:office:word" xmlns:w="http://schemas.openxmlformats.org/wordprocessingml/2006/main" xmlns:w14="http://schemas.microsoft.com/office/word/2010/wordml" xmlns:w15="http://schemas.microsoft.com/office/word/2012/wordml" xmlns:w16cex="http://schemas.microsoft.com/office/word/2018/wordml/cex" xmlns:w16cid="http://schemas.microsoft.com/office/word/2016/wordml/cid" xmlns:w16="http://schemas.microsoft.com/office/word/2018/wordml" xmlns:w16se="http://schemas.microsoft.com/office/word/2015/wordml/symex" xmlns:wpg="http://schemas.microsoft.com/office/word/2010/wordprocessingGroup" xmlns:wpi="http://schemas.microsoft.com/office/word/2010/wordprocessingInk" xmlns:wne="http://schemas.microsoft.com/office/word/2006/wordml" xmlns:wps="http://schemas.microsoft.com/office/word/2010/wordprocessingShape" mc:Ignorable="w14 w15 w16se w16cid w16 w16cex wp14">
   <w:abstractNum w:abstractNumId="0" w15:restartNumberingAfterBreak="0">
     <w:nsid w:val="22DB6CE1"/>
     <w:multiLevelType w:val="multilevel"/>
@@ -10840,26 +11070,26 @@
       </w:rPr>
     </w:lvl>
   </w:abstractNum>
-  <w:num w:numId="1" w16cid:durableId="1262910460">
+  <w:num w:numId="1">
     <w:abstractNumId w:val="3"/>
   </w:num>
-  <w:num w:numId="2" w16cid:durableId="1382748413">
+  <w:num w:numId="2">
     <w:abstractNumId w:val="2"/>
   </w:num>
-  <w:num w:numId="3" w16cid:durableId="416899089">
+  <w:num w:numId="3">
     <w:abstractNumId w:val="4"/>
   </w:num>
-  <w:num w:numId="4" w16cid:durableId="1992636186">
+  <w:num w:numId="4">
     <w:abstractNumId w:val="0"/>
   </w:num>
-  <w:num w:numId="5" w16cid:durableId="36441401">
+  <w:num w:numId="5">
     <w:abstractNumId w:val="1"/>
   </w:num>
 </w:numbering>
 </file>
 
 <file path=word/styles.xml><?xml version="1.0" encoding="utf-8"?>
-<w:styles xmlns:mc="http://schemas.openxmlformats.org/markup-compatibility/2006" xmlns:r="http://schemas.openxmlformats.org/officeDocument/2006/relationships" xmlns:w="http://schemas.openxmlformats.org/wordprocessingml/2006/main" xmlns:w14="http://schemas.microsoft.com/office/word/2010/wordml" xmlns:w15="http://schemas.microsoft.com/office/word/2012/wordml" xmlns:w16cex="http://schemas.microsoft.com/office/word/2018/wordml/cex" xmlns:w16cid="http://schemas.microsoft.com/office/word/2016/wordml/cid" xmlns:w16="http://schemas.microsoft.com/office/word/2018/wordml" xmlns:w16sdtdh="http://schemas.microsoft.com/office/word/2020/wordml/sdtdatahash" xmlns:w16se="http://schemas.microsoft.com/office/word/2015/wordml/symex" mc:Ignorable="w14 w15 w16se w16cid w16 w16cex w16sdtdh">
+<w:styles xmlns:mc="http://schemas.openxmlformats.org/markup-compatibility/2006" xmlns:r="http://schemas.openxmlformats.org/officeDocument/2006/relationships" xmlns:w="http://schemas.openxmlformats.org/wordprocessingml/2006/main" xmlns:w14="http://schemas.microsoft.com/office/word/2010/wordml" xmlns:w15="http://schemas.microsoft.com/office/word/2012/wordml" xmlns:w16cex="http://schemas.microsoft.com/office/word/2018/wordml/cex" xmlns:w16cid="http://schemas.microsoft.com/office/word/2016/wordml/cid" xmlns:w16="http://schemas.microsoft.com/office/word/2018/wordml" xmlns:w16se="http://schemas.microsoft.com/office/word/2015/wordml/symex" mc:Ignorable="w14 w15 w16se w16cid w16 w16cex">
   <w:docDefaults>
     <w:rPrDefault>
       <w:rPr>
@@ -11684,7 +11914,7 @@
 </file>
 
 <file path=customXml/itemProps1.xml><?xml version="1.0" encoding="utf-8"?>
-<ds:datastoreItem xmlns:ds="http://schemas.openxmlformats.org/officeDocument/2006/customXml" ds:itemID="{181AF27B-424D-40A6-972C-9EFD57932F3D}">
+<ds:datastoreItem xmlns:ds="http://schemas.openxmlformats.org/officeDocument/2006/customXml" ds:itemID="{5475B1D6-14FD-4E45-8D60-B113D22520DC}">
   <ds:schemaRefs>
     <ds:schemaRef ds:uri="http://schemas.openxmlformats.org/officeDocument/2006/bibliography"/>
   </ds:schemaRefs>

</xml_diff>

<commit_message>
algumas magias do mago
</commit_message>
<xml_diff>
--- a/0. Desenvolvimento/2. Material Mais Antigo/dev/1. Gaia.docx
+++ b/0. Desenvolvimento/2. Material Mais Antigo/dev/1. Gaia.docx
@@ -7,8 +7,11 @@
       <w:pPr>
         <w:jc w:val="center"/>
         <w:rPr>
-          <w:sz w:val="44"/>
-          <w:szCs w:val="44"/>
+          <w:rFonts w:ascii="Times New Roman" w:hAnsi="Times New Roman" w:cs="Times New Roman"/>
+          <w:b/>
+          <w:bCs/>
+          <w:sz w:val="32"/>
+          <w:szCs w:val="32"/>
         </w:rPr>
       </w:pPr>
       <w:bookmarkStart w:id="0" w:name="_GoBack"/>
@@ -18,324 +21,9 @@
           <w:rFonts w:ascii="Times New Roman" w:hAnsi="Times New Roman" w:cs="Times New Roman"/>
           <w:b/>
           <w:bCs/>
-          <w:sz w:val="44"/>
-          <w:szCs w:val="44"/>
-        </w:rPr>
-        <w:t>Gaia</w:t>
-      </w:r>
-    </w:p>
-    <w:p>
-      <w:pPr>
-        <w:jc w:val="center"/>
-        <w:rPr>
-          <w:sz w:val="44"/>
-          <w:szCs w:val="44"/>
-        </w:rPr>
-      </w:pPr>
-    </w:p>
-    <w:p>
-      <w:pPr>
-        <w:jc w:val="center"/>
-        <w:rPr>
-          <w:rFonts w:ascii="Times New Roman" w:hAnsi="Times New Roman" w:cs="Times New Roman"/>
-          <w:b/>
-          <w:bCs/>
-          <w:sz w:val="36"/>
-          <w:szCs w:val="36"/>
-          <w:u w:val="single"/>
-        </w:rPr>
-      </w:pPr>
-      <w:r>
-        <w:rPr>
-          <w:rFonts w:ascii="Times New Roman" w:hAnsi="Times New Roman" w:cs="Times New Roman"/>
-          <w:b/>
-          <w:bCs/>
-          <w:sz w:val="36"/>
-          <w:szCs w:val="36"/>
-        </w:rPr>
-        <w:t>Informações Gerais</w:t>
-      </w:r>
-    </w:p>
-    <w:p>
-      <w:pPr>
-        <w:numPr>
-          <w:ilvl w:val="0"/>
-          <w:numId w:val="4"/>
-        </w:numPr>
-        <w:spacing w:line="252" w:lineRule="auto"/>
-        <w:rPr>
-          <w:rFonts w:ascii="Times New Roman" w:hAnsi="Times New Roman" w:cs="Times New Roman"/>
-          <w:sz w:val="24"/>
-          <w:szCs w:val="24"/>
-        </w:rPr>
-      </w:pPr>
-      <w:r>
-        <w:rPr>
-          <w:rFonts w:ascii="Times New Roman" w:hAnsi="Times New Roman" w:cs="Times New Roman"/>
-          <w:b/>
-          <w:bCs/>
-          <w:sz w:val="28"/>
-          <w:szCs w:val="28"/>
-        </w:rPr>
-        <w:t>Objetivo:</w:t>
-      </w:r>
-    </w:p>
-    <w:p>
-      <w:pPr>
-        <w:ind w:firstLine="567"/>
-        <w:jc w:val="both"/>
-        <w:rPr>
-          <w:rFonts w:ascii="Times New Roman" w:hAnsi="Times New Roman" w:cs="Times New Roman"/>
-          <w:sz w:val="24"/>
-          <w:szCs w:val="24"/>
-        </w:rPr>
-      </w:pPr>
-      <w:r>
-        <w:rPr>
-          <w:rFonts w:ascii="Times New Roman" w:hAnsi="Times New Roman" w:cs="Times New Roman"/>
-          <w:sz w:val="24"/>
-          <w:szCs w:val="24"/>
-        </w:rPr>
-        <w:t>Consistência. Terra foi feito da carne de Salon, e sendo do seu corpo a base e a fonte da vida e de toda a criação.</w:t>
-      </w:r>
-    </w:p>
-    <w:p>
-      <w:pPr>
-        <w:ind w:firstLine="567"/>
-        <w:jc w:val="both"/>
-        <w:rPr>
-          <w:rFonts w:ascii="Times New Roman" w:hAnsi="Times New Roman" w:cs="Times New Roman"/>
-          <w:sz w:val="24"/>
-          <w:szCs w:val="24"/>
-        </w:rPr>
-      </w:pPr>
-    </w:p>
-    <w:p>
-      <w:pPr>
-        <w:numPr>
-          <w:ilvl w:val="0"/>
-          <w:numId w:val="1"/>
-        </w:numPr>
-        <w:spacing w:line="252" w:lineRule="auto"/>
-        <w:jc w:val="both"/>
-        <w:rPr>
-          <w:sz w:val="20"/>
-          <w:szCs w:val="20"/>
-        </w:rPr>
-      </w:pPr>
-      <w:r>
-        <w:rPr>
-          <w:rFonts w:ascii="Times New Roman" w:hAnsi="Times New Roman" w:cs="Times New Roman"/>
-          <w:b/>
-          <w:bCs/>
-          <w:sz w:val="28"/>
-          <w:szCs w:val="28"/>
-        </w:rPr>
-        <w:t>Características:</w:t>
-      </w:r>
-    </w:p>
-    <w:p>
-      <w:pPr>
-        <w:ind w:firstLine="567"/>
-        <w:jc w:val="both"/>
-        <w:rPr>
-          <w:rFonts w:ascii="Times New Roman" w:hAnsi="Times New Roman" w:cs="Times New Roman"/>
-          <w:sz w:val="24"/>
-          <w:szCs w:val="24"/>
-        </w:rPr>
-      </w:pPr>
-      <w:r>
-        <w:rPr>
-          <w:rFonts w:ascii="Times New Roman" w:hAnsi="Times New Roman" w:cs="Times New Roman"/>
-          <w:b/>
-          <w:bCs/>
-          <w:sz w:val="24"/>
-          <w:szCs w:val="24"/>
-        </w:rPr>
-        <w:t>Fortes:</w:t>
-      </w:r>
-      <w:r>
-        <w:rPr>
-          <w:rFonts w:ascii="Times New Roman" w:hAnsi="Times New Roman" w:cs="Times New Roman"/>
-          <w:sz w:val="24"/>
-          <w:szCs w:val="24"/>
-        </w:rPr>
-        <w:t xml:space="preserve"> proteção, criação, utilidade, suporte, dano.</w:t>
-      </w:r>
-    </w:p>
-    <w:p>
-      <w:pPr>
-        <w:ind w:firstLine="567"/>
-        <w:rPr>
-          <w:rFonts w:ascii="Times New Roman" w:hAnsi="Times New Roman" w:cs="Times New Roman"/>
-          <w:sz w:val="24"/>
-          <w:szCs w:val="24"/>
-        </w:rPr>
-      </w:pPr>
-      <w:r>
-        <w:rPr>
-          <w:rFonts w:ascii="Times New Roman" w:hAnsi="Times New Roman" w:cs="Times New Roman"/>
-          <w:b/>
-          <w:bCs/>
-          <w:sz w:val="24"/>
-          <w:szCs w:val="24"/>
-        </w:rPr>
-        <w:t>Fracos:</w:t>
-      </w:r>
-      <w:r>
-        <w:rPr>
-          <w:rFonts w:ascii="Times New Roman" w:hAnsi="Times New Roman" w:cs="Times New Roman"/>
-          <w:sz w:val="24"/>
-          <w:szCs w:val="24"/>
-        </w:rPr>
-        <w:t xml:space="preserve"> mobilidade, consumo, dificuldade, reação.</w:t>
-      </w:r>
-    </w:p>
-    <w:p>
-      <w:pPr>
-        <w:ind w:firstLine="567"/>
-        <w:rPr>
-          <w:rFonts w:ascii="Times New Roman" w:hAnsi="Times New Roman" w:cs="Times New Roman"/>
-          <w:sz w:val="24"/>
-          <w:szCs w:val="24"/>
-        </w:rPr>
-      </w:pPr>
-    </w:p>
-    <w:p>
-      <w:pPr>
-        <w:numPr>
-          <w:ilvl w:val="0"/>
-          <w:numId w:val="3"/>
-        </w:numPr>
-        <w:spacing w:line="252" w:lineRule="auto"/>
-        <w:rPr>
-          <w:rFonts w:ascii="Times New Roman" w:hAnsi="Times New Roman" w:cs="Times New Roman"/>
-          <w:sz w:val="24"/>
-          <w:szCs w:val="24"/>
-        </w:rPr>
-      </w:pPr>
-      <w:r>
-        <w:rPr>
-          <w:rFonts w:ascii="Times New Roman" w:hAnsi="Times New Roman" w:cs="Times New Roman"/>
-          <w:b/>
-          <w:bCs/>
-          <w:sz w:val="28"/>
-          <w:szCs w:val="28"/>
-        </w:rPr>
-        <w:t>História:</w:t>
-      </w:r>
-    </w:p>
-    <w:p>
-      <w:pPr>
-        <w:tabs>
-          <w:tab w:val="left" w:pos="2496"/>
-        </w:tabs>
-        <w:ind w:firstLine="567"/>
-        <w:jc w:val="both"/>
-        <w:rPr>
-          <w:rFonts w:ascii="Times New Roman" w:hAnsi="Times New Roman" w:cs="Times New Roman"/>
-          <w:sz w:val="24"/>
-          <w:szCs w:val="24"/>
-        </w:rPr>
-      </w:pPr>
-      <w:r>
-        <w:rPr>
-          <w:rFonts w:ascii="Times New Roman" w:hAnsi="Times New Roman" w:cs="Times New Roman"/>
-          <w:sz w:val="24"/>
-          <w:szCs w:val="24"/>
-        </w:rPr>
-        <w:t>No alto das maiorias montanhas existe uma espécie de humanos que não possuem nenhum pecado. Por sua bondade e empatia, antes da guerra elemental, Gai</w:t>
-      </w:r>
-      <w:r>
-        <w:rPr>
-          <w:rFonts w:ascii="Times New Roman" w:hAnsi="Times New Roman" w:cs="Times New Roman"/>
-          <w:sz w:val="24"/>
-          <w:szCs w:val="24"/>
-        </w:rPr>
-        <w:t>a abençoou sua tribo com o dom de criar e conservar a vida, além das artes da terra e do metal a sua especialidade.</w:t>
-      </w:r>
-    </w:p>
-    <w:p>
-      <w:pPr>
-        <w:tabs>
-          <w:tab w:val="left" w:pos="2496"/>
-        </w:tabs>
-        <w:ind w:firstLine="567"/>
-        <w:jc w:val="both"/>
-        <w:rPr>
-          <w:rFonts w:ascii="Times New Roman" w:hAnsi="Times New Roman" w:cs="Times New Roman"/>
-          <w:sz w:val="24"/>
-          <w:szCs w:val="24"/>
-        </w:rPr>
-      </w:pPr>
-      <w:r>
-        <w:rPr>
-          <w:rFonts w:ascii="Times New Roman" w:hAnsi="Times New Roman" w:cs="Times New Roman"/>
-          <w:sz w:val="24"/>
-          <w:szCs w:val="24"/>
-        </w:rPr>
-        <w:t>Se conhece pouco sobre os seres das montanhas, mas na era dos magus eles saíram do seu habitat e vagaram como nômades pelo mundo ensinando e</w:t>
-      </w:r>
-      <w:r>
-        <w:rPr>
-          <w:rFonts w:ascii="Times New Roman" w:hAnsi="Times New Roman" w:cs="Times New Roman"/>
-          <w:sz w:val="24"/>
-          <w:szCs w:val="24"/>
-        </w:rPr>
-        <w:t xml:space="preserve"> guiando civilizações através da sua pureza.</w:t>
-      </w:r>
-    </w:p>
-    <w:p>
-      <w:pPr>
-        <w:jc w:val="center"/>
-        <w:rPr>
-          <w:rFonts w:ascii="Times New Roman" w:hAnsi="Times New Roman" w:cs="Times New Roman"/>
-          <w:b/>
-          <w:bCs/>
-          <w:sz w:val="40"/>
-          <w:szCs w:val="40"/>
-        </w:rPr>
-      </w:pPr>
-    </w:p>
-    <w:p>
-      <w:pPr>
-        <w:jc w:val="center"/>
-        <w:rPr>
-          <w:rFonts w:ascii="Times New Roman" w:hAnsi="Times New Roman" w:cs="Times New Roman"/>
-          <w:b/>
-          <w:bCs/>
-          <w:sz w:val="40"/>
-          <w:szCs w:val="40"/>
-        </w:rPr>
-      </w:pPr>
-      <w:r>
-        <w:rPr>
-          <w:sz w:val="20"/>
-          <w:szCs w:val="20"/>
-        </w:rPr>
-        <w:br w:type="page"/>
-      </w:r>
-    </w:p>
-    <w:p>
-      <w:pPr>
-        <w:jc w:val="center"/>
-        <w:rPr>
-          <w:rFonts w:ascii="Times New Roman" w:hAnsi="Times New Roman" w:cs="Times New Roman"/>
-          <w:b/>
-          <w:bCs/>
           <w:sz w:val="32"/>
           <w:szCs w:val="32"/>
         </w:rPr>
-      </w:pPr>
-      <w:r>
-        <w:rPr>
-          <w:rFonts w:ascii="Times New Roman" w:hAnsi="Times New Roman" w:cs="Times New Roman"/>
-          <w:b/>
-          <w:bCs/>
-          <w:sz w:val="32"/>
-          <w:szCs w:val="32"/>
-        </w:rPr>
-        <w:lastRenderedPageBreak/>
         <w:t>Nível 0</w:t>
       </w:r>
     </w:p>
@@ -11914,7 +11602,7 @@
 </file>
 
 <file path=customXml/itemProps1.xml><?xml version="1.0" encoding="utf-8"?>
-<ds:datastoreItem xmlns:ds="http://schemas.openxmlformats.org/officeDocument/2006/customXml" ds:itemID="{5475B1D6-14FD-4E45-8D60-B113D22520DC}">
+<ds:datastoreItem xmlns:ds="http://schemas.openxmlformats.org/officeDocument/2006/customXml" ds:itemID="{8DB71DD5-7A8E-4868-9040-1B1CF3D941B6}">
   <ds:schemaRefs>
     <ds:schemaRef ds:uri="http://schemas.openxmlformats.org/officeDocument/2006/bibliography"/>
   </ds:schemaRefs>

</xml_diff>